<commit_message>
updated docs to release 1.06
</commit_message>
<xml_diff>
--- a/Strive SAMMI documentation.docx
+++ b/Strive SAMMI documentation.docx
@@ -30,31 +30,15 @@
     </w:p>
     <w:p>
       <w:r>
-        <w:t xml:space="preserve">For general instructions on how to get webhook data into SAMMI buttons, please see </w:t>
-      </w:r>
-      <w:proofErr w:type="spellStart"/>
-      <w:r>
-        <w:t>Krackatoa’s</w:t>
-      </w:r>
-      <w:proofErr w:type="spellEnd"/>
-      <w:r>
-        <w:t xml:space="preserve"> fine </w:t>
+        <w:t xml:space="preserve">For general instructions on how to get webhook data into SAMMI buttons, please see Krackatoa’s fine </w:t>
       </w:r>
       <w:hyperlink r:id="rId6" w:history="1">
         <w:r>
           <w:rPr>
             <w:rStyle w:val="Hyperlink"/>
           </w:rPr>
-          <w:t xml:space="preserve">guide for </w:t>
+          <w:t>guide for GGXrd</w:t>
         </w:r>
-        <w:proofErr w:type="spellStart"/>
-        <w:r>
-          <w:rPr>
-            <w:rStyle w:val="Hyperlink"/>
-          </w:rPr>
-          <w:t>GGXrd</w:t>
-        </w:r>
-        <w:proofErr w:type="spellEnd"/>
       </w:hyperlink>
       <w:r>
         <w:t>. This document will only go over the various events my mod will send and what data they contain.</w:t>
@@ -62,48 +46,29 @@
     </w:p>
     <w:p>
       <w:r>
-        <w:t>For non-SAMMI connections, connect to “</w:t>
-      </w:r>
-      <w:proofErr w:type="spellStart"/>
-      <w:r>
-        <w:t>ws</w:t>
-      </w:r>
-      <w:proofErr w:type="spellEnd"/>
-      <w:r>
-        <w:t>://localhost:6615”.</w:t>
+        <w:t>For non-SAMMI connections, connect to “ws://localhost:6615”</w:t>
+      </w:r>
+      <w:r>
+        <w:t>, the mod will send message to you in the same format as defined below.</w:t>
+      </w:r>
+    </w:p>
+    <w:p>
+      <w:r>
+        <w:t xml:space="preserve">Important note: </w:t>
+      </w:r>
+      <w:r>
+        <w:t xml:space="preserve">In order to prevent cheating, a universal </w:t>
+      </w:r>
+      <w:r>
+        <w:t>334</w:t>
+      </w:r>
+      <w:r>
+        <w:t>ms delay has been added to the mod. You can compensate for this in OBS by adding a render delay to your game capture and audio sources. We appreciate your understanding.</w:t>
       </w:r>
     </w:p>
     <w:p/>
     <w:p>
       <w:r>
-        <w:t xml:space="preserve">Important note: </w:t>
-      </w:r>
-      <w:proofErr w:type="gramStart"/>
-      <w:r>
-        <w:t>In order to</w:t>
-      </w:r>
-      <w:proofErr w:type="gramEnd"/>
-      <w:r>
-        <w:t xml:space="preserve"> prevent cheating, a universal </w:t>
-      </w:r>
-      <w:r>
-        <w:t>334</w:t>
-      </w:r>
-      <w:r>
-        <w:t xml:space="preserve">ms delay has been added to the </w:t>
-      </w:r>
-      <w:proofErr w:type="gramStart"/>
-      <w:r>
-        <w:t>mod</w:t>
-      </w:r>
-      <w:proofErr w:type="gramEnd"/>
-      <w:r>
-        <w:t>. You can compensate for this in OBS by adding a render delay to your game capture and audio sources. We appreciate your understanding.</w:t>
-      </w:r>
-    </w:p>
-    <w:p/>
-    <w:p>
-      <w:r>
         <w:t>State update:</w:t>
       </w:r>
     </w:p>
@@ -115,40 +80,17 @@
         <w:t>16</w:t>
       </w:r>
       <w:r>
-        <w:t xml:space="preserve"> </w:t>
-      </w:r>
-      <w:proofErr w:type="spellStart"/>
-      <w:r>
-        <w:t>ms.</w:t>
-      </w:r>
-      <w:proofErr w:type="spellEnd"/>
-    </w:p>
-    <w:p>
-      <w:r>
-        <w:t xml:space="preserve">Trigger name: </w:t>
-      </w:r>
-      <w:proofErr w:type="spellStart"/>
-      <w:r>
-        <w:t>ggst_stateUpdate</w:t>
-      </w:r>
-      <w:proofErr w:type="spellEnd"/>
-    </w:p>
-    <w:p>
-      <w:r>
-        <w:t xml:space="preserve">Fields: (indentation implies a “.”, so the tree looks like </w:t>
-      </w:r>
-      <w:proofErr w:type="spellStart"/>
-      <w:r>
-        <w:t>webhook.</w:t>
-      </w:r>
-      <w:proofErr w:type="gramStart"/>
-      <w:r>
-        <w:t>data.eventInfo</w:t>
-      </w:r>
-      <w:proofErr w:type="spellEnd"/>
-      <w:proofErr w:type="gramEnd"/>
-      <w:r>
-        <w:t>.&lt;&gt;)</w:t>
+        <w:t xml:space="preserve"> ms.</w:t>
+      </w:r>
+    </w:p>
+    <w:p>
+      <w:r>
+        <w:t>Trigger name: ggst_stateUpdate</w:t>
+      </w:r>
+    </w:p>
+    <w:p>
+      <w:r>
+        <w:t>Fields: (indentation implies a “.”, so the tree looks like webhook.data.eventInfo.&lt;&gt;)</w:t>
       </w:r>
     </w:p>
     <w:p>
@@ -183,11 +125,9 @@
           <w:numId w:val="1"/>
         </w:numPr>
       </w:pPr>
-      <w:proofErr w:type="spellStart"/>
       <w:r>
         <w:t>eventInfo</w:t>
       </w:r>
-      <w:proofErr w:type="spellEnd"/>
     </w:p>
     <w:p>
       <w:pPr>
@@ -210,15 +150,7 @@
         </w:numPr>
       </w:pPr>
       <w:r>
-        <w:t xml:space="preserve">action: the current </w:t>
-      </w:r>
-      <w:proofErr w:type="spellStart"/>
-      <w:r>
-        <w:t>BBScript</w:t>
-      </w:r>
-      <w:proofErr w:type="spellEnd"/>
-      <w:r>
-        <w:t xml:space="preserve"> state name</w:t>
+        <w:t>action: the current BBScript state name</w:t>
       </w:r>
     </w:p>
     <w:p>
@@ -253,13 +185,8 @@
           <w:numId w:val="1"/>
         </w:numPr>
       </w:pPr>
-      <w:proofErr w:type="spellStart"/>
-      <w:r>
-        <w:t>risc</w:t>
-      </w:r>
-      <w:proofErr w:type="spellEnd"/>
-      <w:r>
-        <w:t>: amount of RISC gauge, 0-</w:t>
+      <w:r>
+        <w:t>risc: amount of RISC gauge, 0-</w:t>
       </w:r>
       <w:r>
         <w:t>12800</w:t>
@@ -285,19 +212,9 @@
           <w:numId w:val="1"/>
         </w:numPr>
       </w:pPr>
-      <w:proofErr w:type="spellStart"/>
-      <w:r>
-        <w:t>dangerBalance</w:t>
-      </w:r>
-      <w:proofErr w:type="spellEnd"/>
-      <w:r>
-        <w:t>: value that indicates how close a player is to triggering danger state, unknown values/</w:t>
-      </w:r>
-      <w:proofErr w:type="spellStart"/>
-      <w:r>
-        <w:t>threshholds</w:t>
-      </w:r>
-      <w:proofErr w:type="spellEnd"/>
+      <w:r>
+        <w:t>dangerBalance: value that indicates how close a player is to triggering danger state, unknown values/threshholds</w:t>
+      </w:r>
     </w:p>
     <w:p>
       <w:pPr>
@@ -307,27 +224,14 @@
           <w:numId w:val="1"/>
         </w:numPr>
       </w:pPr>
-      <w:proofErr w:type="spellStart"/>
-      <w:r>
-        <w:t>charaName</w:t>
-      </w:r>
-      <w:proofErr w:type="spellEnd"/>
-      <w:r>
-        <w:t xml:space="preserve">: 3 </w:t>
+      <w:r>
+        <w:t xml:space="preserve">charaName: 3 </w:t>
       </w:r>
       <w:r>
         <w:t>letter</w:t>
       </w:r>
       <w:r>
-        <w:t xml:space="preserve"> </w:t>
-      </w:r>
-      <w:proofErr w:type="gramStart"/>
-      <w:r>
-        <w:t>name</w:t>
-      </w:r>
-      <w:proofErr w:type="gramEnd"/>
-      <w:r>
-        <w:t xml:space="preserve"> of the character</w:t>
+        <w:t xml:space="preserve"> name of the character</w:t>
       </w:r>
     </w:p>
     <w:p>
@@ -338,11 +242,9 @@
           <w:numId w:val="1"/>
         </w:numPr>
       </w:pPr>
-      <w:proofErr w:type="spellStart"/>
       <w:r>
         <w:t>invuln</w:t>
       </w:r>
-      <w:proofErr w:type="spellEnd"/>
     </w:p>
     <w:p>
       <w:pPr>
@@ -352,13 +254,8 @@
           <w:numId w:val="1"/>
         </w:numPr>
       </w:pPr>
-      <w:proofErr w:type="spellStart"/>
-      <w:r>
-        <w:t>strikeInvuln</w:t>
-      </w:r>
-      <w:proofErr w:type="spellEnd"/>
-      <w:r>
-        <w:t>: Boolean number, 1 is yes, 0 is no</w:t>
+      <w:r>
+        <w:t>strikeInvuln: Boolean number, 1 is yes, 0 is no</w:t>
       </w:r>
     </w:p>
     <w:p>
@@ -369,13 +266,8 @@
           <w:numId w:val="1"/>
         </w:numPr>
       </w:pPr>
-      <w:proofErr w:type="spellStart"/>
-      <w:r>
-        <w:t>throwInvuln</w:t>
-      </w:r>
-      <w:proofErr w:type="spellEnd"/>
-      <w:r>
-        <w:t>: same but for throws</w:t>
+      <w:r>
+        <w:t>throwInvuln: same but for throws</w:t>
       </w:r>
     </w:p>
     <w:p>
@@ -386,13 +278,8 @@
           <w:numId w:val="1"/>
         </w:numPr>
       </w:pPr>
-      <w:proofErr w:type="spellStart"/>
-      <w:r>
-        <w:t>absInvuln</w:t>
-      </w:r>
-      <w:proofErr w:type="spellEnd"/>
-      <w:r>
-        <w:t>: same but for everything</w:t>
+      <w:r>
+        <w:t>absInvuln: same but for everything</w:t>
       </w:r>
     </w:p>
     <w:p>
@@ -423,17 +310,24 @@
       <w:pPr>
         <w:pStyle w:val="ListParagraph"/>
         <w:numPr>
+          <w:ilvl w:val="4"/>
+          <w:numId w:val="1"/>
+        </w:numPr>
+      </w:pPr>
+      <w:r>
+        <w:t>tensionPulse: each player’s tension pulse</w:t>
+      </w:r>
+    </w:p>
+    <w:p>
+      <w:pPr>
+        <w:pStyle w:val="ListParagraph"/>
+        <w:numPr>
           <w:ilvl w:val="3"/>
           <w:numId w:val="1"/>
         </w:numPr>
       </w:pPr>
-      <w:proofErr w:type="spellStart"/>
-      <w:r>
-        <w:t>roundTimeLeft</w:t>
-      </w:r>
-      <w:proofErr w:type="spellEnd"/>
-      <w:r>
-        <w:t>: time left in the given round, TBD</w:t>
+      <w:r>
+        <w:t>roundTimeLeft: time left in the given round</w:t>
       </w:r>
     </w:p>
     <w:p>
@@ -444,13 +338,8 @@
           <w:numId w:val="1"/>
         </w:numPr>
       </w:pPr>
-      <w:proofErr w:type="spellStart"/>
-      <w:r>
-        <w:t>roundTimeLimit</w:t>
-      </w:r>
-      <w:proofErr w:type="spellEnd"/>
-      <w:r>
-        <w:t>: total initial time in the round, TBD</w:t>
+      <w:r>
+        <w:t>roundTimeLimit: total initial time in the round</w:t>
       </w:r>
     </w:p>
     <w:p>
@@ -461,18 +350,38 @@
           <w:numId w:val="1"/>
         </w:numPr>
       </w:pPr>
-      <w:proofErr w:type="spellStart"/>
-      <w:r>
-        <w:t>frameCount</w:t>
-      </w:r>
-      <w:proofErr w:type="spellEnd"/>
-      <w:r>
-        <w:t>: the number of frames since the beginning of the round</w:t>
+      <w:r>
+        <w:t>roundCount: current round of the game (1+)</w:t>
+      </w:r>
+    </w:p>
+    <w:p>
+      <w:pPr>
+        <w:pStyle w:val="ListParagraph"/>
+        <w:numPr>
+          <w:ilvl w:val="3"/>
+          <w:numId w:val="1"/>
+        </w:numPr>
+      </w:pPr>
+      <w:r>
+        <w:t>roundMax: max number of rounds in the game (always two more than the number of hearts on screen)</w:t>
+      </w:r>
+    </w:p>
+    <w:p>
+      <w:pPr>
+        <w:pStyle w:val="ListParagraph"/>
+        <w:numPr>
+          <w:ilvl w:val="3"/>
+          <w:numId w:val="1"/>
+        </w:numPr>
+      </w:pPr>
+      <w:r>
+        <w:t>frameCount: the number of frames since the beginning of the round</w:t>
       </w:r>
     </w:p>
     <w:p/>
     <w:p>
       <w:r>
+        <w:lastRenderedPageBreak/>
         <w:t>Round Start:</w:t>
       </w:r>
     </w:p>
@@ -483,14 +392,8 @@
     </w:p>
     <w:p>
       <w:r>
-        <w:lastRenderedPageBreak/>
-        <w:t xml:space="preserve">Trigger name: </w:t>
-      </w:r>
-      <w:proofErr w:type="spellStart"/>
-      <w:r>
-        <w:t>ggst_roundStartEvent</w:t>
-      </w:r>
-      <w:proofErr w:type="spellEnd"/>
+        <w:t>Trigger name: ggst_roundStartEvent</w:t>
+      </w:r>
     </w:p>
     <w:p>
       <w:r>
@@ -513,13 +416,8 @@
     </w:p>
     <w:p>
       <w:r>
-        <w:t xml:space="preserve">Trigger name: </w:t>
-      </w:r>
-      <w:proofErr w:type="spellStart"/>
-      <w:r>
-        <w:t>ggst_roundEndEvent</w:t>
-      </w:r>
-      <w:proofErr w:type="spellEnd"/>
+        <w:t>Trigger name: ggst_roundEndEvent</w:t>
+      </w:r>
     </w:p>
     <w:p>
       <w:r>
@@ -558,11 +456,9 @@
           <w:numId w:val="2"/>
         </w:numPr>
       </w:pPr>
-      <w:proofErr w:type="spellStart"/>
       <w:r>
         <w:t>eventInfo</w:t>
       </w:r>
-      <w:proofErr w:type="spellEnd"/>
     </w:p>
     <w:p>
       <w:pPr>
@@ -591,15 +487,7 @@
         <w:t xml:space="preserve">cause: what caused the round end, either </w:t>
       </w:r>
       <w:r>
-        <w:t>“</w:t>
-      </w:r>
-      <w:proofErr w:type="spellStart"/>
-      <w:r>
-        <w:t>TimeOut</w:t>
-      </w:r>
-      <w:proofErr w:type="spellEnd"/>
-      <w:r>
-        <w:t>”, or “KO”</w:t>
+        <w:t>“TimeOut”, or “KO”</w:t>
       </w:r>
     </w:p>
     <w:p>
@@ -610,13 +498,8 @@
           <w:numId w:val="2"/>
         </w:numPr>
       </w:pPr>
-      <w:proofErr w:type="spellStart"/>
-      <w:r>
-        <w:t>frameCount</w:t>
-      </w:r>
-      <w:proofErr w:type="spellEnd"/>
-      <w:r>
-        <w:t>: the number of frames since the beginning of the round</w:t>
+      <w:r>
+        <w:t>frameCount: the number of frames since the beginning of the round</w:t>
       </w:r>
     </w:p>
     <w:p/>
@@ -627,26 +510,13 @@
     </w:p>
     <w:p>
       <w:r>
-        <w:t xml:space="preserve">Abstract: fires whenever either player lands a hit (or attempts </w:t>
-      </w:r>
-      <w:proofErr w:type="gramStart"/>
-      <w:r>
-        <w:t>to</w:t>
-      </w:r>
-      <w:proofErr w:type="gramEnd"/>
-      <w:r>
-        <w:t xml:space="preserve"> maybe? There’s some filtering)</w:t>
-      </w:r>
-    </w:p>
-    <w:p>
-      <w:r>
-        <w:t xml:space="preserve">Trigger name: </w:t>
-      </w:r>
-      <w:proofErr w:type="spellStart"/>
-      <w:r>
-        <w:t>ggst_hitEvent</w:t>
-      </w:r>
-      <w:proofErr w:type="spellEnd"/>
+        <w:t>Abstract: fires whenever either player lands a hit (or attempts to maybe? There’s some filtering)</w:t>
+      </w:r>
+    </w:p>
+    <w:p>
+      <w:r>
+        <w:t>Trigger name: ggst_hitEvent</w:t>
+      </w:r>
     </w:p>
     <w:p>
       <w:r>
@@ -666,16 +536,9 @@
           <w:numId w:val="3"/>
         </w:numPr>
       </w:pPr>
-      <w:proofErr w:type="spellStart"/>
-      <w:r>
-        <w:t>webhook.</w:t>
-      </w:r>
-      <w:proofErr w:type="gramStart"/>
-      <w:r>
-        <w:t>data.eventInfo</w:t>
-      </w:r>
-      <w:proofErr w:type="spellEnd"/>
-      <w:proofErr w:type="gramEnd"/>
+      <w:r>
+        <w:t>webhook.data.eventInfo</w:t>
+      </w:r>
     </w:p>
     <w:p>
       <w:pPr>
@@ -685,16 +548,11 @@
           <w:numId w:val="3"/>
         </w:numPr>
       </w:pPr>
-      <w:proofErr w:type="spellStart"/>
       <w:r>
         <w:t>hitT</w:t>
       </w:r>
       <w:r>
-        <w:t>ype</w:t>
-      </w:r>
-      <w:proofErr w:type="spellEnd"/>
-      <w:r>
-        <w:t xml:space="preserve">: the type of hit performed: normal, </w:t>
+        <w:t xml:space="preserve">ype: the type of hit performed: normal, </w:t>
       </w:r>
       <w:r>
         <w:t>special or overdrive</w:t>
@@ -708,21 +566,8 @@
           <w:numId w:val="3"/>
         </w:numPr>
       </w:pPr>
-      <w:proofErr w:type="spellStart"/>
-      <w:r>
-        <w:t>chSize</w:t>
-      </w:r>
-      <w:proofErr w:type="spellEnd"/>
-      <w:r>
-        <w:t xml:space="preserve">: the size of the </w:t>
-      </w:r>
-      <w:proofErr w:type="spellStart"/>
-      <w:r>
-        <w:t>counterhit</w:t>
-      </w:r>
-      <w:proofErr w:type="spellEnd"/>
-      <w:r>
-        <w:t>, if there is one. One of: normal, small, medium, large, or RISC</w:t>
+      <w:r>
+        <w:t>chSize: the size of the counterhit, if there is one. One of: normal, small, medium, large, or RISC</w:t>
       </w:r>
     </w:p>
     <w:p>
@@ -734,15 +579,7 @@
         </w:numPr>
       </w:pPr>
       <w:r>
-        <w:t xml:space="preserve">NOTE: this only works with real </w:t>
-      </w:r>
-      <w:proofErr w:type="spellStart"/>
-      <w:r>
-        <w:t>counterhits</w:t>
-      </w:r>
-      <w:proofErr w:type="spellEnd"/>
-      <w:r>
-        <w:t>, simply turning on CH in training mode isn’t enough unfortunately</w:t>
+        <w:t>NOTE: this only works with real counterhits, simply turning on CH in training mode isn’t enough unfortunately</w:t>
       </w:r>
     </w:p>
     <w:p>
@@ -753,13 +590,8 @@
           <w:numId w:val="3"/>
         </w:numPr>
       </w:pPr>
-      <w:proofErr w:type="spellStart"/>
-      <w:r>
-        <w:t>guardType</w:t>
-      </w:r>
-      <w:proofErr w:type="spellEnd"/>
-      <w:r>
-        <w:t>: how the attack can be blocked. One of: all, high, low, or none</w:t>
+      <w:r>
+        <w:t>guardType: how the attack can be blocked. One of: all, high, low, or none</w:t>
       </w:r>
     </w:p>
     <w:p>
@@ -770,13 +602,8 @@
           <w:numId w:val="3"/>
         </w:numPr>
       </w:pPr>
-      <w:proofErr w:type="spellStart"/>
-      <w:r>
-        <w:t>attackLevel</w:t>
-      </w:r>
-      <w:proofErr w:type="spellEnd"/>
-      <w:r>
-        <w:t>: the level of the attack, 1-5</w:t>
+      <w:r>
+        <w:t>attackLevel: the level of the attack, 1-5</w:t>
       </w:r>
     </w:p>
     <w:p>
@@ -799,13 +626,8 @@
           <w:numId w:val="3"/>
         </w:numPr>
       </w:pPr>
-      <w:proofErr w:type="spellStart"/>
-      <w:r>
-        <w:t>comboCount</w:t>
-      </w:r>
-      <w:proofErr w:type="spellEnd"/>
-      <w:r>
-        <w:t>: the current combo count</w:t>
+      <w:r>
+        <w:t>comboCount: the current combo count</w:t>
       </w:r>
     </w:p>
     <w:p>
@@ -816,13 +638,8 @@
           <w:numId w:val="3"/>
         </w:numPr>
       </w:pPr>
-      <w:proofErr w:type="spellStart"/>
-      <w:r>
-        <w:t>comboDamage</w:t>
-      </w:r>
-      <w:proofErr w:type="spellEnd"/>
-      <w:r>
-        <w:t>: the total (scaled) damage this combo has done.</w:t>
+      <w:r>
+        <w:t>comboDamage: the total (scaled) damage this combo has done.</w:t>
       </w:r>
     </w:p>
     <w:p>
@@ -834,7 +651,7 @@
         </w:numPr>
       </w:pPr>
       <w:r>
-        <w:t>attacker: who is doing the attacking, either “Player1” or “Player2”</w:t>
+        <w:t>chipDamage: damage done on block, will be filled in on hit or block.</w:t>
       </w:r>
     </w:p>
     <w:p>
@@ -846,7 +663,7 @@
         </w:numPr>
       </w:pPr>
       <w:r>
-        <w:t>defender: who is getting hit, same values</w:t>
+        <w:t>attacker: who is doing the attacking, either “Player1” or “Player2”</w:t>
       </w:r>
     </w:p>
     <w:p>
@@ -857,21 +674,8 @@
           <w:numId w:val="3"/>
         </w:numPr>
       </w:pPr>
-      <w:proofErr w:type="spellStart"/>
-      <w:r>
-        <w:t>attackerAction</w:t>
-      </w:r>
-      <w:proofErr w:type="spellEnd"/>
-      <w:r>
-        <w:t xml:space="preserve">: the </w:t>
-      </w:r>
-      <w:proofErr w:type="spellStart"/>
-      <w:r>
-        <w:t>BBScript</w:t>
-      </w:r>
-      <w:proofErr w:type="spellEnd"/>
-      <w:r>
-        <w:t xml:space="preserve"> state name of the attack that’s happening</w:t>
+      <w:r>
+        <w:t>defender: who is getting hit, same values</w:t>
       </w:r>
     </w:p>
     <w:p>
@@ -882,19 +686,9 @@
           <w:numId w:val="3"/>
         </w:numPr>
       </w:pPr>
-      <w:proofErr w:type="spellStart"/>
-      <w:r>
-        <w:t>defenderAction</w:t>
-      </w:r>
-      <w:proofErr w:type="spellEnd"/>
-      <w:r>
-        <w:t xml:space="preserve">: the BBS state of the </w:t>
-      </w:r>
-      <w:proofErr w:type="spellStart"/>
-      <w:r>
-        <w:t>hitstun</w:t>
-      </w:r>
-      <w:proofErr w:type="spellEnd"/>
+      <w:r>
+        <w:t>attackerAction: the BBScript state name of the attack that’s happening</w:t>
+      </w:r>
     </w:p>
     <w:p>
       <w:pPr>
@@ -904,21 +698,8 @@
           <w:numId w:val="3"/>
         </w:numPr>
       </w:pPr>
-      <w:proofErr w:type="spellStart"/>
-      <w:r>
-        <w:t>defenderPrevAction</w:t>
-      </w:r>
-      <w:proofErr w:type="spellEnd"/>
-      <w:r>
-        <w:t xml:space="preserve">: the </w:t>
-      </w:r>
-      <w:proofErr w:type="spellStart"/>
-      <w:r>
-        <w:t>BBScript</w:t>
-      </w:r>
-      <w:proofErr w:type="spellEnd"/>
-      <w:r>
-        <w:t xml:space="preserve"> state of the defender before the current one</w:t>
+      <w:r>
+        <w:t>defenderAction: the BBS state of the hitstun</w:t>
       </w:r>
     </w:p>
     <w:p>
@@ -929,19 +710,9 @@
           <w:numId w:val="3"/>
         </w:numPr>
       </w:pPr>
-      <w:proofErr w:type="spellStart"/>
-      <w:r>
-        <w:t>wallHealth</w:t>
-      </w:r>
-      <w:proofErr w:type="spellEnd"/>
-      <w:r>
-        <w:t>: the current health of the wall. Decreasing number where 0=</w:t>
-      </w:r>
-      <w:proofErr w:type="spellStart"/>
-      <w:r>
-        <w:t>wallbreak</w:t>
-      </w:r>
-      <w:proofErr w:type="spellEnd"/>
+      <w:r>
+        <w:t>defenderPrevAction: the BBScript state of the defender before the current one</w:t>
+      </w:r>
     </w:p>
     <w:p>
       <w:pPr>
@@ -952,6 +723,18 @@
         </w:numPr>
       </w:pPr>
       <w:r>
+        <w:t>wallHealth: the current health of the wall. Decreasing number where 0=wallbreak</w:t>
+      </w:r>
+    </w:p>
+    <w:p>
+      <w:pPr>
+        <w:pStyle w:val="ListParagraph"/>
+        <w:numPr>
+          <w:ilvl w:val="1"/>
+          <w:numId w:val="3"/>
+        </w:numPr>
+      </w:pPr>
+      <w:r>
         <w:t>cancels:</w:t>
       </w:r>
     </w:p>
@@ -963,85 +746,12 @@
           <w:numId w:val="3"/>
         </w:numPr>
       </w:pPr>
-      <w:proofErr w:type="spellStart"/>
-      <w:r>
-        <w:t>gatlingCancel</w:t>
-      </w:r>
-      <w:proofErr w:type="spellEnd"/>
-      <w:r>
-        <w:t xml:space="preserve">, </w:t>
-      </w:r>
-      <w:proofErr w:type="spellStart"/>
-      <w:r>
-        <w:t>sequenceCancel</w:t>
-      </w:r>
-      <w:proofErr w:type="spellEnd"/>
-      <w:r>
-        <w:t xml:space="preserve">, </w:t>
-      </w:r>
-      <w:proofErr w:type="spellStart"/>
-      <w:r>
-        <w:t>specialCancel</w:t>
-      </w:r>
-      <w:proofErr w:type="spellEnd"/>
-      <w:r>
-        <w:t xml:space="preserve">, </w:t>
-      </w:r>
-      <w:proofErr w:type="spellStart"/>
-      <w:r>
-        <w:t>hitSpecialCancel</w:t>
-      </w:r>
-      <w:proofErr w:type="spellEnd"/>
-      <w:r>
-        <w:t xml:space="preserve">, </w:t>
-      </w:r>
-      <w:proofErr w:type="spellStart"/>
-      <w:r>
-        <w:t>jumpCancel</w:t>
-      </w:r>
-      <w:proofErr w:type="spellEnd"/>
-      <w:r>
-        <w:t xml:space="preserve">, </w:t>
-      </w:r>
-      <w:proofErr w:type="spellStart"/>
-      <w:r>
-        <w:t>hitJumpCancel</w:t>
-      </w:r>
-      <w:proofErr w:type="spellEnd"/>
-      <w:r>
-        <w:t xml:space="preserve">, </w:t>
-      </w:r>
-      <w:proofErr w:type="spellStart"/>
-      <w:r>
-        <w:t>dashCancel</w:t>
-      </w:r>
-      <w:proofErr w:type="spellEnd"/>
-      <w:r>
-        <w:t xml:space="preserve">, </w:t>
-      </w:r>
-      <w:proofErr w:type="spellStart"/>
-      <w:r>
-        <w:t>hitDashCancel</w:t>
-      </w:r>
-      <w:proofErr w:type="spellEnd"/>
-      <w:r>
-        <w:t xml:space="preserve">, </w:t>
-      </w:r>
-      <w:proofErr w:type="spellStart"/>
-      <w:r>
-        <w:t>airDashCancel</w:t>
-      </w:r>
-      <w:proofErr w:type="spellEnd"/>
-      <w:r>
-        <w:t xml:space="preserve">: all are the same Boolean numbers as the </w:t>
-      </w:r>
-      <w:proofErr w:type="spellStart"/>
-      <w:r>
-        <w:t>invuln</w:t>
-      </w:r>
-      <w:proofErr w:type="spellEnd"/>
-      <w:r>
-        <w:t xml:space="preserve"> types</w:t>
+      <w:r>
+        <w:lastRenderedPageBreak/>
+        <w:t>gatlingCancel, sequenceCancel, specialCancel, hitSpecialCancel, jumpCancel, hitJumpCancel, dashCancel, hitDashCancel, airDashCancel</w:t>
+      </w:r>
+      <w:r>
+        <w:t>: all are the same Boolean numbers as the invuln types</w:t>
       </w:r>
     </w:p>
     <w:p>
@@ -1052,13 +762,8 @@
           <w:numId w:val="3"/>
         </w:numPr>
       </w:pPr>
-      <w:proofErr w:type="spellStart"/>
-      <w:r>
-        <w:t>frameCount</w:t>
-      </w:r>
-      <w:proofErr w:type="spellEnd"/>
-      <w:r>
-        <w:t>: the number of frames since the beginning of the round</w:t>
+      <w:r>
+        <w:t>frameCount: the number of frames since the beginning of the round</w:t>
       </w:r>
     </w:p>
     <w:p/>
@@ -1079,13 +784,8 @@
     </w:p>
     <w:p>
       <w:r>
-        <w:t xml:space="preserve">Trigger name: </w:t>
-      </w:r>
-      <w:proofErr w:type="spellStart"/>
-      <w:r>
-        <w:t>ggst_objectCreatedEvent</w:t>
-      </w:r>
-      <w:proofErr w:type="spellEnd"/>
+        <w:t>Trigger name: ggst_objectCreatedEvent</w:t>
+      </w:r>
     </w:p>
     <w:p>
       <w:r>
@@ -1100,16 +800,9 @@
           <w:numId w:val="3"/>
         </w:numPr>
       </w:pPr>
-      <w:proofErr w:type="spellStart"/>
-      <w:r>
-        <w:t>webhook.</w:t>
-      </w:r>
-      <w:proofErr w:type="gramStart"/>
-      <w:r>
-        <w:t>data.eventinfo</w:t>
-      </w:r>
-      <w:proofErr w:type="spellEnd"/>
-      <w:proofErr w:type="gramEnd"/>
+      <w:r>
+        <w:t>webhook.data.eventinfo</w:t>
+      </w:r>
     </w:p>
     <w:p>
       <w:pPr>
@@ -1119,13 +812,8 @@
           <w:numId w:val="3"/>
         </w:numPr>
       </w:pPr>
-      <w:proofErr w:type="spellStart"/>
-      <w:r>
-        <w:t>objName</w:t>
-      </w:r>
-      <w:proofErr w:type="spellEnd"/>
-      <w:r>
-        <w:t>: the name of the object just created</w:t>
+      <w:r>
+        <w:t>objName: the name of the object just created</w:t>
       </w:r>
     </w:p>
     <w:p>
@@ -1160,13 +848,8 @@
           <w:numId w:val="3"/>
         </w:numPr>
       </w:pPr>
-      <w:proofErr w:type="spellStart"/>
-      <w:r>
-        <w:t>frameCount</w:t>
-      </w:r>
-      <w:proofErr w:type="spellEnd"/>
-      <w:r>
-        <w:t>: the number of frames since the beginning of the round</w:t>
+      <w:r>
+        <w:t>frameCount: the number of frames since the beginning of the round</w:t>
       </w:r>
     </w:p>
     <w:sectPr>

</xml_diff>

<commit_message>
updated documentation for new update
</commit_message>
<xml_diff>
--- a/Strive SAMMI documentation.docx
+++ b/Strive SAMMI documentation.docx
@@ -1,6 +1,6 @@
 
 <file path=word/document.xml><?xml version="1.0" encoding="utf-8"?>
-<w:document xmlns:wpc="http://schemas.microsoft.com/office/word/2010/wordprocessingCanvas" xmlns:cx="http://schemas.microsoft.com/office/drawing/2014/chartex" xmlns:cx1="http://schemas.microsoft.com/office/drawing/2015/9/8/chartex" xmlns:cx2="http://schemas.microsoft.com/office/drawing/2015/10/21/chartex" xmlns:cx3="http://schemas.microsoft.com/office/drawing/2016/5/9/chartex" xmlns:cx4="http://schemas.microsoft.com/office/drawing/2016/5/10/chartex" xmlns:cx5="http://schemas.microsoft.com/office/drawing/2016/5/11/chartex" xmlns:cx6="http://schemas.microsoft.com/office/drawing/2016/5/12/chartex" xmlns:cx7="http://schemas.microsoft.com/office/drawing/2016/5/13/chartex" xmlns:cx8="http://schemas.microsoft.com/office/drawing/2016/5/14/chartex" xmlns:mc="http://schemas.openxmlformats.org/markup-compatibility/2006" xmlns:aink="http://schemas.microsoft.com/office/drawing/2016/ink" xmlns:am3d="http://schemas.microsoft.com/office/drawing/2017/model3d" xmlns:o="urn:schemas-microsoft-com:office:office" xmlns:oel="http://schemas.microsoft.com/office/2019/extlst" xmlns:r="http://schemas.openxmlformats.org/officeDocument/2006/relationships" xmlns:m="http://schemas.openxmlformats.org/officeDocument/2006/math" xmlns:v="urn:schemas-microsoft-com:vml" xmlns:wp14="http://schemas.microsoft.com/office/word/2010/wordprocessingDrawing" xmlns:wp="http://schemas.openxmlformats.org/drawingml/2006/wordprocessingDrawing" xmlns:w10="urn:schemas-microsoft-com:office:word" xmlns:w="http://schemas.openxmlformats.org/wordprocessingml/2006/main" xmlns:w14="http://schemas.microsoft.com/office/word/2010/wordml" xmlns:w15="http://schemas.microsoft.com/office/word/2012/wordml" xmlns:w16cex="http://schemas.microsoft.com/office/word/2018/wordml/cex" xmlns:w16cid="http://schemas.microsoft.com/office/word/2016/wordml/cid" xmlns:w16="http://schemas.microsoft.com/office/word/2018/wordml" xmlns:w16du="http://schemas.microsoft.com/office/word/2023/wordml/word16du" xmlns:w16sdtdh="http://schemas.microsoft.com/office/word/2020/wordml/sdtdatahash" xmlns:w16se="http://schemas.microsoft.com/office/word/2015/wordml/symex" xmlns:wpg="http://schemas.microsoft.com/office/word/2010/wordprocessingGroup" xmlns:wpi="http://schemas.microsoft.com/office/word/2010/wordprocessingInk" xmlns:wne="http://schemas.microsoft.com/office/word/2006/wordml" xmlns:wps="http://schemas.microsoft.com/office/word/2010/wordprocessingShape" mc:Ignorable="w14 w15 w16se w16cid w16 w16cex w16sdtdh w16du wp14">
+<w:document xmlns:wpc="http://schemas.microsoft.com/office/word/2010/wordprocessingCanvas" xmlns:cx="http://schemas.microsoft.com/office/drawing/2014/chartex" xmlns:cx1="http://schemas.microsoft.com/office/drawing/2015/9/8/chartex" xmlns:cx2="http://schemas.microsoft.com/office/drawing/2015/10/21/chartex" xmlns:cx3="http://schemas.microsoft.com/office/drawing/2016/5/9/chartex" xmlns:cx4="http://schemas.microsoft.com/office/drawing/2016/5/10/chartex" xmlns:cx5="http://schemas.microsoft.com/office/drawing/2016/5/11/chartex" xmlns:cx6="http://schemas.microsoft.com/office/drawing/2016/5/12/chartex" xmlns:cx7="http://schemas.microsoft.com/office/drawing/2016/5/13/chartex" xmlns:cx8="http://schemas.microsoft.com/office/drawing/2016/5/14/chartex" xmlns:mc="http://schemas.openxmlformats.org/markup-compatibility/2006" xmlns:aink="http://schemas.microsoft.com/office/drawing/2016/ink" xmlns:am3d="http://schemas.microsoft.com/office/drawing/2017/model3d" xmlns:o="urn:schemas-microsoft-com:office:office" xmlns:oel="http://schemas.microsoft.com/office/2019/extlst" xmlns:r="http://schemas.openxmlformats.org/officeDocument/2006/relationships" xmlns:m="http://schemas.openxmlformats.org/officeDocument/2006/math" xmlns:v="urn:schemas-microsoft-com:vml" xmlns:wp14="http://schemas.microsoft.com/office/word/2010/wordprocessingDrawing" xmlns:wp="http://schemas.openxmlformats.org/drawingml/2006/wordprocessingDrawing" xmlns:w10="urn:schemas-microsoft-com:office:word" xmlns:w="http://schemas.openxmlformats.org/wordprocessingml/2006/main" xmlns:w14="http://schemas.microsoft.com/office/word/2010/wordml" xmlns:w15="http://schemas.microsoft.com/office/word/2012/wordml" xmlns:w16cex="http://schemas.microsoft.com/office/word/2018/wordml/cex" xmlns:w16cid="http://schemas.microsoft.com/office/word/2016/wordml/cid" xmlns:w16="http://schemas.microsoft.com/office/word/2018/wordml" xmlns:w16du="http://schemas.microsoft.com/office/word/2023/wordml/word16du" xmlns:w16sdtdh="http://schemas.microsoft.com/office/word/2020/wordml/sdtdatahash" xmlns:w16sdtfl="http://schemas.microsoft.com/office/word/2024/wordml/sdtformatlock" xmlns:w16se="http://schemas.microsoft.com/office/word/2015/wordml/symex" xmlns:wpg="http://schemas.microsoft.com/office/word/2010/wordprocessingGroup" xmlns:wpi="http://schemas.microsoft.com/office/word/2010/wordprocessingInk" xmlns:wne="http://schemas.microsoft.com/office/word/2006/wordml" xmlns:wps="http://schemas.microsoft.com/office/word/2010/wordprocessingShape" mc:Ignorable="w14 w15 w16se w16cid w16 w16cex w16sdtdh w16sdtfl w16du wp14">
   <w:body>
     <w:p>
       <w:r>
@@ -334,6 +334,33 @@
       <w:pPr>
         <w:pStyle w:val="ListParagraph"/>
         <w:numPr>
+          <w:ilvl w:val="4"/>
+          <w:numId w:val="1"/>
+        </w:numPr>
+      </w:pPr>
+      <w:r>
+        <w:t>name: player name if playing online, empty string if local</w:t>
+      </w:r>
+    </w:p>
+    <w:p>
+      <w:pPr>
+        <w:pStyle w:val="ListParagraph"/>
+        <w:numPr>
+          <w:ilvl w:val="4"/>
+          <w:numId w:val="1"/>
+        </w:numPr>
+      </w:pPr>
+      <w:r>
+        <w:t>onlineID</w:t>
+      </w:r>
+      <w:r>
+        <w:t>: the online ID of the player if online, empty string if local</w:t>
+      </w:r>
+    </w:p>
+    <w:p>
+      <w:pPr>
+        <w:pStyle w:val="ListParagraph"/>
+        <w:numPr>
           <w:ilvl w:val="3"/>
           <w:numId w:val="1"/>
         </w:numPr>
@@ -387,6 +414,7 @@
         </w:numPr>
       </w:pPr>
       <w:r>
+        <w:lastRenderedPageBreak/>
         <w:t>frameCount: the number of frames since the beginning of the round</w:t>
       </w:r>
     </w:p>
@@ -510,6 +538,30 @@
         </w:numPr>
       </w:pPr>
       <w:r>
+        <w:t>winnerName: uses the online name if present, empty if local</w:t>
+      </w:r>
+    </w:p>
+    <w:p>
+      <w:pPr>
+        <w:pStyle w:val="ListParagraph"/>
+        <w:numPr>
+          <w:ilvl w:val="3"/>
+          <w:numId w:val="2"/>
+        </w:numPr>
+      </w:pPr>
+      <w:r>
+        <w:t>loserName: same as winnerName</w:t>
+      </w:r>
+    </w:p>
+    <w:p>
+      <w:pPr>
+        <w:pStyle w:val="ListParagraph"/>
+        <w:numPr>
+          <w:ilvl w:val="3"/>
+          <w:numId w:val="2"/>
+        </w:numPr>
+      </w:pPr>
+      <w:r>
         <w:t>frameCount: the number of frames since the beginning of the round</w:t>
       </w:r>
     </w:p>
@@ -689,6 +741,19 @@
         </w:numPr>
       </w:pPr>
       <w:r>
+        <w:t>attackerName: uses online name, if present</w:t>
+      </w:r>
+    </w:p>
+    <w:p>
+      <w:pPr>
+        <w:pStyle w:val="ListParagraph"/>
+        <w:numPr>
+          <w:ilvl w:val="1"/>
+          <w:numId w:val="3"/>
+        </w:numPr>
+      </w:pPr>
+      <w:r>
+        <w:lastRenderedPageBreak/>
         <w:t>defender: who is getting hit, same values</w:t>
       </w:r>
     </w:p>
@@ -701,6 +766,18 @@
         </w:numPr>
       </w:pPr>
       <w:r>
+        <w:t>defenderName: same as attackerName</w:t>
+      </w:r>
+    </w:p>
+    <w:p>
+      <w:pPr>
+        <w:pStyle w:val="ListParagraph"/>
+        <w:numPr>
+          <w:ilvl w:val="1"/>
+          <w:numId w:val="3"/>
+        </w:numPr>
+      </w:pPr>
+      <w:r>
         <w:t>attackerAction: the BBScript state name of the attack that’s happening</w:t>
       </w:r>
     </w:p>
@@ -749,7 +826,6 @@
         </w:numPr>
       </w:pPr>
       <w:r>
-        <w:lastRenderedPageBreak/>
         <w:t>cancels:</w:t>
       </w:r>
     </w:p>
@@ -889,7 +965,7 @@
 </file>
 
 <file path=word/numbering.xml><?xml version="1.0" encoding="utf-8"?>
-<w:numbering xmlns:wpc="http://schemas.microsoft.com/office/word/2010/wordprocessingCanvas" xmlns:cx="http://schemas.microsoft.com/office/drawing/2014/chartex" xmlns:cx1="http://schemas.microsoft.com/office/drawing/2015/9/8/chartex" xmlns:cx2="http://schemas.microsoft.com/office/drawing/2015/10/21/chartex" xmlns:cx3="http://schemas.microsoft.com/office/drawing/2016/5/9/chartex" xmlns:cx4="http://schemas.microsoft.com/office/drawing/2016/5/10/chartex" xmlns:cx5="http://schemas.microsoft.com/office/drawing/2016/5/11/chartex" xmlns:cx6="http://schemas.microsoft.com/office/drawing/2016/5/12/chartex" xmlns:cx7="http://schemas.microsoft.com/office/drawing/2016/5/13/chartex" xmlns:cx8="http://schemas.microsoft.com/office/drawing/2016/5/14/chartex" xmlns:mc="http://schemas.openxmlformats.org/markup-compatibility/2006" xmlns:aink="http://schemas.microsoft.com/office/drawing/2016/ink" xmlns:am3d="http://schemas.microsoft.com/office/drawing/2017/model3d" xmlns:o="urn:schemas-microsoft-com:office:office" xmlns:oel="http://schemas.microsoft.com/office/2019/extlst" xmlns:r="http://schemas.openxmlformats.org/officeDocument/2006/relationships" xmlns:m="http://schemas.openxmlformats.org/officeDocument/2006/math" xmlns:v="urn:schemas-microsoft-com:vml" xmlns:wp14="http://schemas.microsoft.com/office/word/2010/wordprocessingDrawing" xmlns:wp="http://schemas.openxmlformats.org/drawingml/2006/wordprocessingDrawing" xmlns:w10="urn:schemas-microsoft-com:office:word" xmlns:w="http://schemas.openxmlformats.org/wordprocessingml/2006/main" xmlns:w14="http://schemas.microsoft.com/office/word/2010/wordml" xmlns:w15="http://schemas.microsoft.com/office/word/2012/wordml" xmlns:w16cex="http://schemas.microsoft.com/office/word/2018/wordml/cex" xmlns:w16cid="http://schemas.microsoft.com/office/word/2016/wordml/cid" xmlns:w16="http://schemas.microsoft.com/office/word/2018/wordml" xmlns:w16du="http://schemas.microsoft.com/office/word/2023/wordml/word16du" xmlns:w16sdtdh="http://schemas.microsoft.com/office/word/2020/wordml/sdtdatahash" xmlns:w16se="http://schemas.microsoft.com/office/word/2015/wordml/symex" xmlns:wpg="http://schemas.microsoft.com/office/word/2010/wordprocessingGroup" xmlns:wpi="http://schemas.microsoft.com/office/word/2010/wordprocessingInk" xmlns:wne="http://schemas.microsoft.com/office/word/2006/wordml" xmlns:wps="http://schemas.microsoft.com/office/word/2010/wordprocessingShape" mc:Ignorable="w14 w15 w16se w16cid w16 w16cex w16sdtdh w16du wp14">
+<w:numbering xmlns:wpc="http://schemas.microsoft.com/office/word/2010/wordprocessingCanvas" xmlns:cx="http://schemas.microsoft.com/office/drawing/2014/chartex" xmlns:cx1="http://schemas.microsoft.com/office/drawing/2015/9/8/chartex" xmlns:cx2="http://schemas.microsoft.com/office/drawing/2015/10/21/chartex" xmlns:cx3="http://schemas.microsoft.com/office/drawing/2016/5/9/chartex" xmlns:cx4="http://schemas.microsoft.com/office/drawing/2016/5/10/chartex" xmlns:cx5="http://schemas.microsoft.com/office/drawing/2016/5/11/chartex" xmlns:cx6="http://schemas.microsoft.com/office/drawing/2016/5/12/chartex" xmlns:cx7="http://schemas.microsoft.com/office/drawing/2016/5/13/chartex" xmlns:cx8="http://schemas.microsoft.com/office/drawing/2016/5/14/chartex" xmlns:mc="http://schemas.openxmlformats.org/markup-compatibility/2006" xmlns:aink="http://schemas.microsoft.com/office/drawing/2016/ink" xmlns:am3d="http://schemas.microsoft.com/office/drawing/2017/model3d" xmlns:o="urn:schemas-microsoft-com:office:office" xmlns:oel="http://schemas.microsoft.com/office/2019/extlst" xmlns:r="http://schemas.openxmlformats.org/officeDocument/2006/relationships" xmlns:m="http://schemas.openxmlformats.org/officeDocument/2006/math" xmlns:v="urn:schemas-microsoft-com:vml" xmlns:wp14="http://schemas.microsoft.com/office/word/2010/wordprocessingDrawing" xmlns:wp="http://schemas.openxmlformats.org/drawingml/2006/wordprocessingDrawing" xmlns:w10="urn:schemas-microsoft-com:office:word" xmlns:w="http://schemas.openxmlformats.org/wordprocessingml/2006/main" xmlns:w14="http://schemas.microsoft.com/office/word/2010/wordml" xmlns:w15="http://schemas.microsoft.com/office/word/2012/wordml" xmlns:w16cex="http://schemas.microsoft.com/office/word/2018/wordml/cex" xmlns:w16cid="http://schemas.microsoft.com/office/word/2016/wordml/cid" xmlns:w16="http://schemas.microsoft.com/office/word/2018/wordml" xmlns:w16du="http://schemas.microsoft.com/office/word/2023/wordml/word16du" xmlns:w16sdtdh="http://schemas.microsoft.com/office/word/2020/wordml/sdtdatahash" xmlns:w16sdtfl="http://schemas.microsoft.com/office/word/2024/wordml/sdtformatlock" xmlns:w16se="http://schemas.microsoft.com/office/word/2015/wordml/symex" xmlns:wpg="http://schemas.microsoft.com/office/word/2010/wordprocessingGroup" xmlns:wpi="http://schemas.microsoft.com/office/word/2010/wordprocessingInk" xmlns:wne="http://schemas.microsoft.com/office/word/2006/wordml" xmlns:wps="http://schemas.microsoft.com/office/word/2010/wordprocessingShape" mc:Ignorable="w14 w15 w16se w16cid w16 w16cex w16sdtdh w16sdtfl w16du wp14">
   <w:abstractNum w:abstractNumId="0" w15:restartNumberingAfterBreak="0">
     <w:nsid w:val="1A3F1ED6"/>
     <w:multiLevelType w:val="hybridMultilevel"/>
@@ -1242,7 +1318,7 @@
 </file>
 
 <file path=word/styles.xml><?xml version="1.0" encoding="utf-8"?>
-<w:styles xmlns:mc="http://schemas.openxmlformats.org/markup-compatibility/2006" xmlns:r="http://schemas.openxmlformats.org/officeDocument/2006/relationships" xmlns:w="http://schemas.openxmlformats.org/wordprocessingml/2006/main" xmlns:w14="http://schemas.microsoft.com/office/word/2010/wordml" xmlns:w15="http://schemas.microsoft.com/office/word/2012/wordml" xmlns:w16cex="http://schemas.microsoft.com/office/word/2018/wordml/cex" xmlns:w16cid="http://schemas.microsoft.com/office/word/2016/wordml/cid" xmlns:w16="http://schemas.microsoft.com/office/word/2018/wordml" xmlns:w16du="http://schemas.microsoft.com/office/word/2023/wordml/word16du" xmlns:w16sdtdh="http://schemas.microsoft.com/office/word/2020/wordml/sdtdatahash" xmlns:w16se="http://schemas.microsoft.com/office/word/2015/wordml/symex" mc:Ignorable="w14 w15 w16se w16cid w16 w16cex w16sdtdh w16du">
+<w:styles xmlns:mc="http://schemas.openxmlformats.org/markup-compatibility/2006" xmlns:r="http://schemas.openxmlformats.org/officeDocument/2006/relationships" xmlns:w="http://schemas.openxmlformats.org/wordprocessingml/2006/main" xmlns:w14="http://schemas.microsoft.com/office/word/2010/wordml" xmlns:w15="http://schemas.microsoft.com/office/word/2012/wordml" xmlns:w16cex="http://schemas.microsoft.com/office/word/2018/wordml/cex" xmlns:w16cid="http://schemas.microsoft.com/office/word/2016/wordml/cid" xmlns:w16="http://schemas.microsoft.com/office/word/2018/wordml" xmlns:w16du="http://schemas.microsoft.com/office/word/2023/wordml/word16du" xmlns:w16sdtdh="http://schemas.microsoft.com/office/word/2020/wordml/sdtdatahash" xmlns:w16sdtfl="http://schemas.microsoft.com/office/word/2024/wordml/sdtformatlock" xmlns:w16se="http://schemas.microsoft.com/office/word/2015/wordml/symex" mc:Ignorable="w14 w15 w16se w16cid w16 w16cex w16sdtdh w16sdtfl w16du">
   <w:docDefaults>
     <w:rPrDefault>
       <w:rPr>

</xml_diff>

<commit_message>
updated docs for v1.10
</commit_message>
<xml_diff>
--- a/Strive SAMMI documentation.docx
+++ b/Strive SAMMI documentation.docx
@@ -162,7 +162,7 @@
         </w:numPr>
       </w:pPr>
       <w:r>
-        <w:t>health: current player health as number from 0 to 420 (unknown if incl. guts)</w:t>
+        <w:t>health: current player health as number from 0 to 420</w:t>
       </w:r>
     </w:p>
     <w:p>
@@ -213,7 +213,13 @@
         </w:numPr>
       </w:pPr>
       <w:r>
-        <w:t>dangerBalance: value that indicates how close a player is to triggering danger state, unknown values/threshholds</w:t>
+        <w:t>dangerBalance: value that indicates how close a player is to triggering danger state, unknown values/</w:t>
+      </w:r>
+      <w:r>
+        <w:t>thresh</w:t>
+      </w:r>
+      <w:r>
+        <w:t>olds</w:t>
       </w:r>
     </w:p>
     <w:p>
@@ -334,33 +340,6 @@
       <w:pPr>
         <w:pStyle w:val="ListParagraph"/>
         <w:numPr>
-          <w:ilvl w:val="4"/>
-          <w:numId w:val="1"/>
-        </w:numPr>
-      </w:pPr>
-      <w:r>
-        <w:t>name: player name if playing online, empty string if local</w:t>
-      </w:r>
-    </w:p>
-    <w:p>
-      <w:pPr>
-        <w:pStyle w:val="ListParagraph"/>
-        <w:numPr>
-          <w:ilvl w:val="4"/>
-          <w:numId w:val="1"/>
-        </w:numPr>
-      </w:pPr>
-      <w:r>
-        <w:t>onlineID</w:t>
-      </w:r>
-      <w:r>
-        <w:t>: the online ID of the player if online, empty string if local</w:t>
-      </w:r>
-    </w:p>
-    <w:p>
-      <w:pPr>
-        <w:pStyle w:val="ListParagraph"/>
-        <w:numPr>
           <w:ilvl w:val="3"/>
           <w:numId w:val="1"/>
         </w:numPr>
@@ -414,7 +393,6 @@
         </w:numPr>
       </w:pPr>
       <w:r>
-        <w:lastRenderedPageBreak/>
         <w:t>frameCount: the number of frames since the beginning of the round</w:t>
       </w:r>
     </w:p>
@@ -741,7 +719,7 @@
         </w:numPr>
       </w:pPr>
       <w:r>
-        <w:t>attackerName: uses online name, if present</w:t>
+        <w:t>defender: who is getting hit, same values</w:t>
       </w:r>
     </w:p>
     <w:p>
@@ -753,8 +731,7 @@
         </w:numPr>
       </w:pPr>
       <w:r>
-        <w:lastRenderedPageBreak/>
-        <w:t>defender: who is getting hit, same values</w:t>
+        <w:t>attackerAction: the BBScript state name of the attack that’s happening</w:t>
       </w:r>
     </w:p>
     <w:p>
@@ -766,7 +743,7 @@
         </w:numPr>
       </w:pPr>
       <w:r>
-        <w:t>defenderName: same as attackerName</w:t>
+        <w:t>defenderAction: the BBS state of the hitstun</w:t>
       </w:r>
     </w:p>
     <w:p>
@@ -778,7 +755,8 @@
         </w:numPr>
       </w:pPr>
       <w:r>
-        <w:t>attackerAction: the BBScript state name of the attack that’s happening</w:t>
+        <w:lastRenderedPageBreak/>
+        <w:t>defenderPrevAction: the BBScript state of the defender before the current one</w:t>
       </w:r>
     </w:p>
     <w:p>
@@ -790,7 +768,7 @@
         </w:numPr>
       </w:pPr>
       <w:r>
-        <w:t>defenderAction: the BBS state of the hitstun</w:t>
+        <w:t>wallHealth: the current health of the wall. Decreasing number where 0=wallbreak</w:t>
       </w:r>
     </w:p>
     <w:p>
@@ -802,7 +780,22 @@
         </w:numPr>
       </w:pPr>
       <w:r>
-        <w:t>defenderPrevAction: the BBScript state of the defender before the current one</w:t>
+        <w:t>cancels:</w:t>
+      </w:r>
+    </w:p>
+    <w:p>
+      <w:pPr>
+        <w:pStyle w:val="ListParagraph"/>
+        <w:numPr>
+          <w:ilvl w:val="2"/>
+          <w:numId w:val="3"/>
+        </w:numPr>
+      </w:pPr>
+      <w:r>
+        <w:t>gatlingCancel, sequenceCancel, specialCancel, hitSpecialCancel, jumpCancel, hitJumpCancel, dashCancel, hitDashCancel, airDashCancel</w:t>
+      </w:r>
+      <w:r>
+        <w:t>: all are the same Boolean numbers as the invuln types</w:t>
       </w:r>
     </w:p>
     <w:p>
@@ -814,7 +807,7 @@
         </w:numPr>
       </w:pPr>
       <w:r>
-        <w:t>wallHealth: the current health of the wall. Decreasing number where 0=wallbreak</w:t>
+        <w:t>priority: the internal “priority” value of the attack. Ranges from 1 to at least 10</w:t>
       </w:r>
     </w:p>
     <w:p>
@@ -826,22 +819,43 @@
         </w:numPr>
       </w:pPr>
       <w:r>
-        <w:t>cancels:</w:t>
-      </w:r>
-    </w:p>
-    <w:p>
-      <w:pPr>
-        <w:pStyle w:val="ListParagraph"/>
-        <w:numPr>
-          <w:ilvl w:val="2"/>
+        <w:t>frameCount: the number of frames since the beginning of the round</w:t>
+      </w:r>
+    </w:p>
+    <w:p/>
+    <w:p>
+      <w:r>
+        <w:t>Object Created Event:</w:t>
+      </w:r>
+    </w:p>
+    <w:p>
+      <w:r>
+        <w:t>Abstract: fired when a new object like a projectile is created</w:t>
+      </w:r>
+      <w:r>
+        <w:t>. Can have null values under some circumstances.</w:t>
+      </w:r>
+    </w:p>
+    <w:p>
+      <w:r>
+        <w:t>Trigger name: ggst_objectCreatedEvent</w:t>
+      </w:r>
+    </w:p>
+    <w:p>
+      <w:r>
+        <w:t>Fields:</w:t>
+      </w:r>
+    </w:p>
+    <w:p>
+      <w:pPr>
+        <w:pStyle w:val="ListParagraph"/>
+        <w:numPr>
+          <w:ilvl w:val="0"/>
           <w:numId w:val="3"/>
         </w:numPr>
       </w:pPr>
       <w:r>
-        <w:t>gatlingCancel, sequenceCancel, specialCancel, hitSpecialCancel, jumpCancel, hitJumpCancel, dashCancel, hitDashCancel, airDashCancel</w:t>
-      </w:r>
-      <w:r>
-        <w:t>: all are the same Boolean numbers as the invuln types</w:t>
+        <w:t>webhook.data.eventinfo</w:t>
       </w:r>
     </w:p>
     <w:p>
@@ -853,7 +867,7 @@
         </w:numPr>
       </w:pPr>
       <w:r>
-        <w:t>priority: the internal “priority” value of the attack. Ranges from 1 to at least 10</w:t>
+        <w:t>objName: the name of the object just created</w:t>
       </w:r>
     </w:p>
     <w:p>
@@ -865,45 +879,7 @@
         </w:numPr>
       </w:pPr>
       <w:r>
-        <w:t>frameCount: the number of frames since the beginning of the round</w:t>
-      </w:r>
-    </w:p>
-    <w:p/>
-    <w:p>
-      <w:r>
-        <w:t>PLANNED STUFF NOT IMPLEMENTED:</w:t>
-      </w:r>
-    </w:p>
-    <w:p>
-      <w:r>
-        <w:t>Object Created Event:</w:t>
-      </w:r>
-    </w:p>
-    <w:p>
-      <w:r>
-        <w:t>Abstract: fired when a new object like a projectile is created</w:t>
-      </w:r>
-    </w:p>
-    <w:p>
-      <w:r>
-        <w:t>Trigger name: ggst_objectCreatedEvent</w:t>
-      </w:r>
-    </w:p>
-    <w:p>
-      <w:r>
-        <w:t>Fields:</w:t>
-      </w:r>
-    </w:p>
-    <w:p>
-      <w:pPr>
-        <w:pStyle w:val="ListParagraph"/>
-        <w:numPr>
-          <w:ilvl w:val="0"/>
-          <w:numId w:val="3"/>
-        </w:numPr>
-      </w:pPr>
-      <w:r>
-        <w:t>webhook.data.eventinfo</w:t>
+        <w:t>parent: the parent of this object. One of “player1”, “player2”, or “projectile”</w:t>
       </w:r>
     </w:p>
     <w:p>
@@ -915,7 +891,7 @@
         </w:numPr>
       </w:pPr>
       <w:r>
-        <w:t>objName: the name of the object just created</w:t>
+        <w:t>p1/p2Action: the BBS state of both players at the time</w:t>
       </w:r>
     </w:p>
     <w:p>
@@ -927,7 +903,7 @@
         </w:numPr>
       </w:pPr>
       <w:r>
-        <w:t>parent: the parent of this object. One of “player1”, “player2”, or “projectile”</w:t>
+        <w:t>sprite: what sprite the object is displaying</w:t>
       </w:r>
     </w:p>
     <w:p>
@@ -939,19 +915,28 @@
         </w:numPr>
       </w:pPr>
       <w:r>
-        <w:t>p1/p2Action: the BBS state of both players at the time</w:t>
-      </w:r>
-    </w:p>
-    <w:p>
-      <w:pPr>
-        <w:pStyle w:val="ListParagraph"/>
-        <w:numPr>
-          <w:ilvl w:val="1"/>
-          <w:numId w:val="3"/>
-        </w:numPr>
-      </w:pPr>
-      <w:r>
         <w:t>frameCount: the number of frames since the beginning of the round</w:t>
+      </w:r>
+    </w:p>
+    <w:p/>
+    <w:p>
+      <w:r>
+        <w:t>Menu Timeout:</w:t>
+      </w:r>
+    </w:p>
+    <w:p>
+      <w:r>
+        <w:t>Abstract: fires whenever the game goes to the main menu, to detect mid-match quits</w:t>
+      </w:r>
+    </w:p>
+    <w:p>
+      <w:r>
+        <w:t>Trigger name: ggst_Timeout</w:t>
+      </w:r>
+    </w:p>
+    <w:p>
+      <w:r>
+        <w:t>No Fields.</w:t>
       </w:r>
     </w:p>
     <w:sectPr>

</xml_diff>